<commit_message>
fix: Remove duplicate/invalid briefs not in site structure
Additional fixes from final audit:
- Fixed 29 double .htm.htm extensions
- Replaced remaining competitor brand links in control sheets and AI files:
  - bet365-review → our brand reviews
  - paddy-power-review → lunubet/luckymate
  - boylesports-review → betalright
  - sports-interaction-review → royalistplay
  - william-hill-review → bet442
- Regenerated all 128 DOCX files

Final audit results (all clean):
- ConnexOntario: 0 files
- r/ontario: 0 files
- Double .htm: 0 occurrences
- Competitor brand links: 0 files
- Malformed tables: 0 files
</commit_message>
<xml_diff>
--- a/content-briefs-skill/output/canada-betting-apps-brief-control-sheet.docx
+++ b/content-briefs-skill/output/canada-betting-apps-brief-control-sheet.docx
@@ -1661,7 +1661,7 @@
         <w:ind w:left="360"/>
       </w:pPr>
       <w:r>
-        <w:t>"[parlay calculator](/sport/betting-tools/parlay-calculator.htm.htm)" → Calculator tool</w:t>
+        <w:t>"[parlay calculator](/sport/betting-tools/parlay-calculator.htm)" → Calculator tool</w:t>
       </w:r>
     </w:p>
     <w:p>
@@ -1671,7 +1671,7 @@
         <w:ind w:left="360"/>
       </w:pPr>
       <w:r>
-        <w:t>"[odds calculator](/sport/betting-tools/odds-calculator.htm.htm)" → Calculator tool</w:t>
+        <w:t>"[odds calculator](/sport/betting-tools/odds-calculator.htm)" → Calculator tool</w:t>
       </w:r>
     </w:p>
     <w:p>

</xml_diff>